<commit_message>
Added a couple potential object mappings and a potential class to handle manager log in verification
</commit_message>
<xml_diff>
--- a/CoffeeSimulatorDesignSpec.docx
+++ b/CoffeeSimulatorDesignSpec.docx
@@ -216,6 +216,16 @@
       <w:pPr>
         <w:pStyle w:val="Normal"/>
       </w:pPr>
+      <w:proofErr w:type="spellStart"/>
+      <w:r>
+        <w:rPr/>
+        <w:t>ManagerLogInVerification</w:t>
+      </w:r>
+      <w:proofErr w:type="spellEnd"/>
+      <w:r>
+        <w:rPr/>
+        <w:t>?</w:t>
+      </w:r>
     </w:p>
     <w:p w14:noSpellErr="1">
       <w:pPr>
@@ -338,7 +348,101 @@
           <w:sz w:val="28"/>
           <w:szCs w:val="28"/>
         </w:rPr>
-        <w:t>Map Objects?</w:t>
+        <w:t>Map Objects</w:t>
+      </w:r>
+      <w:r>
+        <w:rPr>
+          <w:b w:val="1"/>
+          <w:bCs w:val="1"/>
+          <w:sz w:val="28"/>
+          <w:szCs w:val="28"/>
+        </w:rPr>
+        <w:t>:</w:t>
+      </w:r>
+    </w:p>
+    <w:p w14:noSpellErr="1">
+      <w:pPr>
+        <w:pStyle w:val="Normal"/>
+        <w:rPr>
+          <w:b w:val="1"/>
+          <w:bCs w:val="1"/>
+          <w:sz w:val="28"/>
+          <w:szCs w:val="28"/>
+        </w:rPr>
+      </w:pPr>
+      <w:r>
+        <w:rPr>
+          <w:b w:val="0"/>
+          <w:bCs w:val="0"/>
+          <w:sz w:val="22"/>
+          <w:szCs w:val="22"/>
+        </w:rPr>
+        <w:t>Toppings file maps to T</w:t>
+      </w:r>
+      <w:r>
+        <w:rPr>
+          <w:b w:val="0"/>
+          <w:bCs w:val="0"/>
+          <w:sz w:val="22"/>
+          <w:szCs w:val="22"/>
+        </w:rPr>
+        <w:t xml:space="preserve">oppings object: </w:t>
+      </w:r>
+      <w:r>
+        <w:rPr>
+          <w:b w:val="0"/>
+          <w:bCs w:val="0"/>
+          <w:sz w:val="22"/>
+          <w:szCs w:val="22"/>
+        </w:rPr>
+        <w:t>Name</w:t>
+      </w:r>
+      <w:r>
+        <w:rPr>
+          <w:b w:val="0"/>
+          <w:bCs w:val="0"/>
+          <w:sz w:val="22"/>
+          <w:szCs w:val="22"/>
+        </w:rPr>
+        <w:t>, Price</w:t>
+      </w:r>
+    </w:p>
+    <w:p w14:noSpellErr="1">
+      <w:pPr>
+        <w:pStyle w:val="Normal"/>
+        <w:rPr>
+          <w:b w:val="0"/>
+          <w:bCs w:val="0"/>
+          <w:sz w:val="22"/>
+          <w:szCs w:val="22"/>
+        </w:rPr>
+      </w:pPr>
+      <w:r>
+        <w:rPr>
+          <w:b w:val="0"/>
+          <w:bCs w:val="0"/>
+          <w:sz w:val="22"/>
+          <w:szCs w:val="22"/>
+        </w:rPr>
+        <w:t xml:space="preserve">Beverages file maps to Beverages object: </w:t>
+      </w:r>
+      <w:r>
+        <w:rPr>
+          <w:b w:val="0"/>
+          <w:bCs w:val="0"/>
+          <w:sz w:val="22"/>
+          <w:szCs w:val="22"/>
+        </w:rPr>
+        <w:t>Name</w:t>
+      </w:r>
+      <w:r>
+        <w:rPr>
+          <w:b w:val="0"/>
+          <w:bCs w:val="0"/>
+          <w:sz w:val="22"/>
+          <w:szCs w:val="22"/>
+        </w:rPr>
+        <w:t>, Price</w:t>
       </w:r>
     </w:p>
     <w:p>

</xml_diff>

<commit_message>
Getting a class diagram rolling
</commit_message>
<xml_diff>
--- a/CoffeeSimulatorDesignSpec.docx
+++ b/CoffeeSimulatorDesignSpec.docx
@@ -163,22 +163,111 @@
       </w:pPr>
       <w:r>
         <w:rPr/>
-        <w:t>Beverage/Coffee</w:t>
+        <w:t>Coffee</w:t>
+      </w:r>
+      <w:r>
+        <w:rPr/>
+        <w:t xml:space="preserve"> Class – Manipulating coffee data for the menu/ordering</w:t>
       </w:r>
     </w:p>
     <w:p w14:noSpellErr="1">
       <w:pPr>
-        <w:pStyle w:val="Normal"/>
-      </w:pPr>
-      <w:r>
-        <w:rPr/>
-        <w:t>Toppings</w:t>
+        <w:pStyle w:val="ListParagraph"/>
+        <w:numPr>
+          <w:ilvl w:val="0"/>
+          <w:numId w:val="1"/>
+        </w:numPr>
+        <w:rPr>
+          <w:sz w:val="22"/>
+          <w:szCs w:val="22"/>
+        </w:rPr>
+      </w:pPr>
+      <w:r>
+        <w:rPr/>
+        <w:t>Constructor – string name, double/Decimal price</w:t>
+      </w:r>
+    </w:p>
+    <w:p w14:noSpellErr="1">
+      <w:pPr>
+        <w:pStyle w:val="ListParagraph"/>
+        <w:numPr>
+          <w:ilvl w:val="0"/>
+          <w:numId w:val="1"/>
+        </w:numPr>
+        <w:rPr>
+          <w:sz w:val="22"/>
+          <w:szCs w:val="22"/>
+        </w:rPr>
+      </w:pPr>
+      <w:r>
+        <w:rPr/>
+        <w:t>Properties: name and price</w:t>
+      </w:r>
+    </w:p>
+    <w:p w14:noSpellErr="1">
+      <w:pPr>
+        <w:pStyle w:val="Normal"/>
+      </w:pPr>
+      <w:r>
+        <w:rPr/>
+        <w:t>Topping</w:t>
+      </w:r>
+      <w:r>
+        <w:rPr/>
+        <w:t xml:space="preserve"> Class</w:t>
+      </w:r>
+      <w:r>
+        <w:rPr/>
+        <w:t xml:space="preserve"> - Manipulating topping</w:t>
+      </w:r>
+      <w:r>
+        <w:rPr/>
+        <w:t xml:space="preserve"> data for the menu/ordering</w:t>
+      </w:r>
+    </w:p>
+    <w:p w14:noSpellErr="1">
+      <w:pPr>
+        <w:pStyle w:val="ListParagraph"/>
+        <w:numPr>
+          <w:ilvl w:val="0"/>
+          <w:numId w:val="2"/>
+        </w:numPr>
+        <w:rPr>
+          <w:sz w:val="22"/>
+          <w:szCs w:val="22"/>
+        </w:rPr>
+      </w:pPr>
+      <w:r>
+        <w:rPr/>
+        <w:t>Constructor – string name, double/Decimal price</w:t>
+      </w:r>
+    </w:p>
+    <w:p w14:noSpellErr="1">
+      <w:pPr>
+        <w:pStyle w:val="ListParagraph"/>
+        <w:numPr>
+          <w:ilvl w:val="0"/>
+          <w:numId w:val="2"/>
+        </w:numPr>
+        <w:rPr>
+          <w:sz w:val="22"/>
+          <w:szCs w:val="22"/>
+        </w:rPr>
+      </w:pPr>
+      <w:r>
+        <w:rPr/>
+        <w:t>Properties: name and price</w:t>
       </w:r>
     </w:p>
     <w:p>
       <w:pPr>
         <w:pStyle w:val="Normal"/>
-      </w:pPr>
+        <w:ind w:left="0"/>
+      </w:pPr>
+      <w:r>
+        <w:rPr/>
+        <w:t xml:space="preserve">Maybe a </w:t>
+      </w:r>
       <w:proofErr w:type="spellStart"/>
       <w:r>
         <w:rPr/>
@@ -187,7 +276,7 @@
       <w:proofErr w:type="spellEnd"/>
       <w:r>
         <w:rPr/>
-        <w:t>(s)</w:t>
+        <w:t xml:space="preserve"> namespace???</w:t>
       </w:r>
     </w:p>
     <w:p>
@@ -197,9 +286,335 @@
       <w:proofErr w:type="spellStart"/>
       <w:r>
         <w:rPr/>
+        <w:t>CoffeeFileManager</w:t>
+      </w:r>
+      <w:proofErr w:type="spellEnd"/>
+      <w:r>
+        <w:rPr/>
+        <w:t xml:space="preserve"> Class – To manage the coffee</w:t>
+      </w:r>
+      <w:r>
+        <w:rPr/>
+        <w:t xml:space="preserve"> file, i</w:t>
+      </w:r>
+      <w:r>
+        <w:rPr/>
+        <w:t>.e. coffee.txt</w:t>
+      </w:r>
+    </w:p>
+    <w:p>
+      <w:pPr>
+        <w:pStyle w:val="ListParagraph"/>
+        <w:numPr>
+          <w:ilvl w:val="0"/>
+          <w:numId w:val="3"/>
+        </w:numPr>
+        <w:rPr>
+          <w:sz w:val="22"/>
+          <w:szCs w:val="22"/>
+        </w:rPr>
+      </w:pPr>
+      <w:proofErr w:type="spellStart"/>
+      <w:r>
+        <w:rPr/>
+        <w:t>AddCoffee</w:t>
+      </w:r>
+      <w:proofErr w:type="spellEnd"/>
+      <w:r>
+        <w:rPr/>
+        <w:t>(string name, double/Decimal price)</w:t>
+      </w:r>
+      <w:r>
+        <w:rPr/>
+        <w:t xml:space="preserve"> – Adds given coffee name and price to file</w:t>
+      </w:r>
+    </w:p>
+    <w:p>
+      <w:pPr>
+        <w:pStyle w:val="ListParagraph"/>
+        <w:numPr>
+          <w:ilvl w:val="0"/>
+          <w:numId w:val="3"/>
+        </w:numPr>
+        <w:rPr>
+          <w:sz w:val="22"/>
+          <w:szCs w:val="22"/>
+        </w:rPr>
+      </w:pPr>
+      <w:proofErr w:type="spellStart"/>
+      <w:r>
+        <w:rPr/>
+        <w:t>DeleteCoffee</w:t>
+      </w:r>
+      <w:proofErr w:type="spellEnd"/>
+      <w:r>
+        <w:rPr/>
+        <w:t>(string name)</w:t>
+      </w:r>
+      <w:r>
+        <w:rPr/>
+        <w:t xml:space="preserve"> – Deletes given coffee from file</w:t>
+      </w:r>
+    </w:p>
+    <w:p>
+      <w:pPr>
+        <w:pStyle w:val="ListParagraph"/>
+        <w:numPr>
+          <w:ilvl w:val="0"/>
+          <w:numId w:val="3"/>
+        </w:numPr>
+        <w:rPr>
+          <w:sz w:val="22"/>
+          <w:szCs w:val="22"/>
+        </w:rPr>
+      </w:pPr>
+      <w:proofErr w:type="spellStart"/>
+      <w:r>
+        <w:rPr/>
+        <w:t>GetCoffeeList</w:t>
+      </w:r>
+      <w:proofErr w:type="spellEnd"/>
+      <w:r>
+        <w:rPr/>
+        <w:t xml:space="preserve">() - Returns a list of all current </w:t>
+      </w:r>
+      <w:r>
+        <w:rPr/>
+        <w:t>coffee</w:t>
+      </w:r>
+      <w:r>
+        <w:rPr/>
+        <w:t xml:space="preserve"> objects</w:t>
+      </w:r>
+    </w:p>
+    <w:p>
+      <w:pPr>
+        <w:pStyle w:val="Normal"/>
+      </w:pPr>
+      <w:proofErr w:type="spellStart"/>
+      <w:r>
+        <w:rPr/>
+        <w:t>ToppingsFileManager</w:t>
+      </w:r>
+      <w:proofErr w:type="spellEnd"/>
+      <w:r>
+        <w:rPr/>
+        <w:t xml:space="preserve"> Class – To manage the toppings file, i</w:t>
+      </w:r>
+      <w:r>
+        <w:rPr/>
+        <w:t>.e. toppings.txt</w:t>
+      </w:r>
+    </w:p>
+    <w:p>
+      <w:pPr>
+        <w:pStyle w:val="ListParagraph"/>
+        <w:numPr>
+          <w:ilvl w:val="0"/>
+          <w:numId w:val="4"/>
+        </w:numPr>
+        <w:rPr>
+          <w:sz w:val="22"/>
+          <w:szCs w:val="22"/>
+        </w:rPr>
+      </w:pPr>
+      <w:proofErr w:type="spellStart"/>
+      <w:r>
+        <w:rPr/>
+        <w:t>AddTopping</w:t>
+      </w:r>
+      <w:proofErr w:type="spellEnd"/>
+      <w:r>
+        <w:rPr/>
+        <w:t>(string name, double/Decimal price) - Adds given topping name and price to file</w:t>
+      </w:r>
+    </w:p>
+    <w:p>
+      <w:pPr>
+        <w:pStyle w:val="ListParagraph"/>
+        <w:numPr>
+          <w:ilvl w:val="0"/>
+          <w:numId w:val="4"/>
+        </w:numPr>
+        <w:rPr>
+          <w:sz w:val="22"/>
+          <w:szCs w:val="22"/>
+        </w:rPr>
+      </w:pPr>
+      <w:proofErr w:type="spellStart"/>
+      <w:r>
+        <w:rPr/>
+        <w:t>DeleteTopping</w:t>
+      </w:r>
+      <w:proofErr w:type="spellEnd"/>
+      <w:r>
+        <w:rPr/>
+        <w:t>(string name) - Deletes given topping from file</w:t>
+      </w:r>
+    </w:p>
+    <w:p>
+      <w:pPr>
+        <w:pStyle w:val="ListParagraph"/>
+        <w:numPr>
+          <w:ilvl w:val="0"/>
+          <w:numId w:val="4"/>
+        </w:numPr>
+        <w:rPr>
+          <w:sz w:val="22"/>
+          <w:szCs w:val="22"/>
+        </w:rPr>
+      </w:pPr>
+      <w:proofErr w:type="spellStart"/>
+      <w:r>
+        <w:rPr/>
+        <w:t>GetToppingsList</w:t>
+      </w:r>
+      <w:proofErr w:type="spellEnd"/>
+      <w:r>
+        <w:rPr/>
+        <w:t>() - Returns a list of all current toppings objects</w:t>
+      </w:r>
+    </w:p>
+    <w:p>
+      <w:pPr>
+        <w:pStyle w:val="Normal"/>
+        <w:ind w:left="0"/>
+      </w:pPr>
+      <w:proofErr w:type="spellStart"/>
+      <w:r>
+        <w:rPr/>
+        <w:t>OrderHistoryFileManager</w:t>
+      </w:r>
+      <w:proofErr w:type="spellEnd"/>
+      <w:r>
+        <w:rPr/>
+        <w:t xml:space="preserve"> Class – To manage the order history file, i</w:t>
+      </w:r>
+      <w:r>
+        <w:rPr/>
+        <w:t xml:space="preserve">.e. </w:t>
+      </w:r>
+      <w:r>
+        <w:rPr/>
+        <w:t>orderHistory.txt</w:t>
+      </w:r>
+    </w:p>
+    <w:p>
+      <w:pPr>
+        <w:pStyle w:val="ListParagraph"/>
+        <w:numPr>
+          <w:ilvl w:val="0"/>
+          <w:numId w:val="5"/>
+        </w:numPr>
+        <w:rPr>
+          <w:sz w:val="22"/>
+          <w:szCs w:val="22"/>
+        </w:rPr>
+      </w:pPr>
+      <w:proofErr w:type="spellStart"/>
+      <w:r>
+        <w:rPr/>
+        <w:t>AddOrder</w:t>
+      </w:r>
+      <w:proofErr w:type="spellEnd"/>
+      <w:r>
+        <w:rPr/>
+        <w:t>(Order order</w:t>
+      </w:r>
+      <w:r>
+        <w:rPr/>
+        <w:t xml:space="preserve">) - Adds the order data to the </w:t>
+      </w:r>
+      <w:proofErr w:type="spellStart"/>
+      <w:r>
+        <w:rPr/>
+        <w:t>orderHistoryFile</w:t>
+      </w:r>
+      <w:proofErr w:type="spellEnd"/>
+    </w:p>
+    <w:p>
+      <w:pPr>
+        <w:pStyle w:val="ListParagraph"/>
+        <w:numPr>
+          <w:ilvl w:val="0"/>
+          <w:numId w:val="5"/>
+        </w:numPr>
+        <w:rPr>
+          <w:sz w:val="22"/>
+          <w:szCs w:val="22"/>
+        </w:rPr>
+      </w:pPr>
+      <w:proofErr w:type="spellStart"/>
+      <w:r>
+        <w:rPr/>
+        <w:t>GetOrderHistory</w:t>
+      </w:r>
+      <w:proofErr w:type="spellEnd"/>
+      <w:r>
+        <w:rPr/>
+        <w:t xml:space="preserve">(Date </w:t>
+      </w:r>
+      <w:proofErr w:type="spellStart"/>
+      <w:r>
+        <w:rPr/>
+        <w:t>firstDate</w:t>
+      </w:r>
+      <w:proofErr w:type="spellEnd"/>
+      <w:r>
+        <w:rPr/>
+        <w:t xml:space="preserve">, Date </w:t>
+      </w:r>
+      <w:proofErr w:type="spellStart"/>
+      <w:r>
+        <w:rPr/>
+        <w:t>lastDate</w:t>
+      </w:r>
+      <w:proofErr w:type="spellEnd"/>
+      <w:r>
+        <w:rPr/>
+        <w:t xml:space="preserve">) - Returns a list of </w:t>
+      </w:r>
+      <w:r>
+        <w:rPr/>
+        <w:t>order</w:t>
+      </w:r>
+      <w:r>
+        <w:rPr/>
+        <w:t xml:space="preserve"> objects</w:t>
+      </w:r>
+      <w:r>
+        <w:rPr/>
+        <w:t xml:space="preserve"> t</w:t>
+      </w:r>
+      <w:r>
+        <w:rPr/>
+        <w:t>o the user for displaying</w:t>
+      </w:r>
+    </w:p>
+    <w:p>
+      <w:pPr>
+        <w:pStyle w:val="Normal"/>
+      </w:pPr>
+      <w:proofErr w:type="spellStart"/>
+      <w:r>
+        <w:rPr/>
         <w:t>MenuUI</w:t>
       </w:r>
       <w:proofErr w:type="spellEnd"/>
+      <w:r>
+        <w:rPr/>
+        <w:t xml:space="preserve"> Class – An observer to display menu options to the user and manage receiving/building orders and passing them off to the </w:t>
+      </w:r>
+      <w:proofErr w:type="spellStart"/>
+      <w:r>
+        <w:rPr/>
+        <w:t>OrderHistoryFileManager</w:t>
+      </w:r>
+      <w:proofErr w:type="spellEnd"/>
+      <w:r>
+        <w:rPr/>
+        <w:t xml:space="preserve"> when the user checks out</w:t>
+      </w:r>
     </w:p>
     <w:p>
       <w:pPr>
@@ -211,21 +626,166 @@
         <w:t>ManagerUI</w:t>
       </w:r>
       <w:proofErr w:type="spellEnd"/>
+      <w:r>
+        <w:rPr/>
+        <w:t xml:space="preserve"> Class – A UI to let the manager interact with the various file managers</w:t>
+      </w:r>
+    </w:p>
+    <w:p w14:noSpellErr="1">
+      <w:pPr>
+        <w:pStyle w:val="ListParagraph"/>
+        <w:numPr>
+          <w:ilvl w:val="0"/>
+          <w:numId w:val="6"/>
+        </w:numPr>
+        <w:rPr>
+          <w:sz w:val="22"/>
+          <w:szCs w:val="22"/>
+        </w:rPr>
+      </w:pPr>
+      <w:r>
+        <w:rPr/>
+        <w:t>P</w:t>
+      </w:r>
+      <w:r>
+        <w:rPr/>
+        <w:t>rivate constructor</w:t>
+      </w:r>
     </w:p>
     <w:p>
       <w:pPr>
-        <w:pStyle w:val="Normal"/>
-      </w:pPr>
+        <w:pStyle w:val="ListParagraph"/>
+        <w:numPr>
+          <w:ilvl w:val="0"/>
+          <w:numId w:val="6"/>
+        </w:numPr>
+        <w:rPr>
+          <w:sz w:val="22"/>
+          <w:szCs w:val="22"/>
+        </w:rPr>
+      </w:pPr>
+      <w:r>
+        <w:rPr/>
+        <w:t>S</w:t>
+      </w:r>
+      <w:r>
+        <w:rPr/>
+        <w:t xml:space="preserve">tatic </w:t>
+      </w:r>
       <w:proofErr w:type="spellStart"/>
       <w:r>
         <w:rPr/>
-        <w:t>ManagerLogInVerification</w:t>
+        <w:t>getManagerUI</w:t>
       </w:r>
       <w:proofErr w:type="spellEnd"/>
       <w:r>
         <w:rPr/>
-        <w:t>?</w:t>
-      </w:r>
+        <w:t xml:space="preserve"> (string </w:t>
+      </w:r>
+      <w:proofErr w:type="spellStart"/>
+      <w:r>
+        <w:rPr/>
+        <w:t>userName</w:t>
+      </w:r>
+      <w:proofErr w:type="spellEnd"/>
+      <w:r>
+        <w:rPr/>
+        <w:t xml:space="preserve">, string password – returns new instance of class if </w:t>
+      </w:r>
+      <w:proofErr w:type="spellStart"/>
+      <w:r>
+        <w:rPr/>
+        <w:t>userName</w:t>
+      </w:r>
+      <w:proofErr w:type="spellEnd"/>
+      <w:r>
+        <w:rPr/>
+        <w:t xml:space="preserve"> and password are valid, returns null if they're not</w:t>
+      </w:r>
+    </w:p>
+    <w:p w14:noSpellErr="1">
+      <w:pPr>
+        <w:pStyle w:val="Normal"/>
+      </w:pPr>
+      <w:r>
+        <w:rPr/>
+        <w:t>Order</w:t>
+      </w:r>
+      <w:r>
+        <w:rPr/>
+        <w:t xml:space="preserve"> </w:t>
+      </w:r>
+      <w:r>
+        <w:rPr/>
+        <w:t>Class</w:t>
+      </w:r>
+      <w:r>
+        <w:rPr/>
+        <w:t xml:space="preserve"> - </w:t>
+      </w:r>
+      <w:r>
+        <w:rPr/>
+        <w:t>U</w:t>
+      </w:r>
+      <w:r>
+        <w:rPr/>
+        <w:t>sed to store order history data for report generation</w:t>
+      </w:r>
+    </w:p>
+    <w:p>
+      <w:pPr>
+        <w:pStyle w:val="ListParagraph"/>
+        <w:numPr>
+          <w:ilvl w:val="0"/>
+          <w:numId w:val="8"/>
+        </w:numPr>
+        <w:rPr>
+          <w:sz w:val="22"/>
+          <w:szCs w:val="22"/>
+        </w:rPr>
+      </w:pPr>
+      <w:r>
+        <w:rPr/>
+        <w:t xml:space="preserve">Properties: Date </w:t>
+      </w:r>
+      <w:proofErr w:type="spellStart"/>
+      <w:r>
+        <w:rPr/>
+        <w:t>dateOfOrder</w:t>
+      </w:r>
+      <w:proofErr w:type="spellEnd"/>
+      <w:r>
+        <w:rPr/>
+        <w:t xml:space="preserve">, List&lt;Coffee&gt; </w:t>
+      </w:r>
+      <w:r>
+        <w:rPr/>
+        <w:t>coffees</w:t>
+      </w:r>
+      <w:r>
+        <w:rPr/>
+        <w:t>, List&lt;Topping</w:t>
+      </w:r>
+      <w:r>
+        <w:rPr/>
+        <w:t xml:space="preserve">&gt; toppings, string </w:t>
+      </w:r>
+      <w:proofErr w:type="spellStart"/>
+      <w:r>
+        <w:rPr/>
+        <w:t>customerName</w:t>
+      </w:r>
+      <w:proofErr w:type="spellEnd"/>
+      <w:r>
+        <w:rPr/>
+        <w:t xml:space="preserve">, double/Decimal </w:t>
+      </w:r>
+      <w:proofErr w:type="spellStart"/>
+      <w:r>
+        <w:rPr/>
+        <w:t>totalPrice</w:t>
+      </w:r>
+      <w:proofErr w:type="spellEnd"/>
     </w:p>
     <w:p w14:noSpellErr="1">
       <w:pPr>
@@ -242,26 +802,20 @@
       </w:r>
       <w:r>
         <w:rPr/>
-        <w:t xml:space="preserve"> Decorator, </w:t>
-      </w:r>
-      <w:r>
-        <w:rPr/>
-        <w:t>Observ</w:t>
-      </w:r>
-      <w:r>
-        <w:rPr/>
-        <w:t>er</w:t>
-      </w:r>
-      <w:r>
-        <w:rPr/>
-        <w:t xml:space="preserve">, </w:t>
-      </w:r>
-      <w:proofErr w:type="gramStart"/>
-      <w:r>
-        <w:rPr/>
-        <w:t>and ?Singleton</w:t>
-      </w:r>
-      <w:proofErr w:type="gramEnd"/>
+        <w:t xml:space="preserve"> </w:t>
+      </w:r>
+      <w:r>
+        <w:rPr/>
+        <w:t xml:space="preserve">Observer, Singleton, </w:t>
+      </w:r>
+      <w:r>
+        <w:rPr/>
+        <w:t xml:space="preserve">and </w:t>
+      </w:r>
+      <w:r>
+        <w:rPr/>
+        <w:t>Decorator</w:t>
+      </w:r>
       <w:r>
         <w:rPr/>
         <w:t>?</w:t>
@@ -424,7 +978,34 @@
           <w:sz w:val="22"/>
           <w:szCs w:val="22"/>
         </w:rPr>
-        <w:t xml:space="preserve">Beverages file maps to Beverages object: </w:t>
+        <w:t>Coffee</w:t>
+      </w:r>
+      <w:r>
+        <w:rPr>
+          <w:b w:val="0"/>
+          <w:bCs w:val="0"/>
+          <w:sz w:val="22"/>
+          <w:szCs w:val="22"/>
+        </w:rPr>
+        <w:t xml:space="preserve"> file maps to </w:t>
+      </w:r>
+      <w:r>
+        <w:rPr>
+          <w:b w:val="0"/>
+          <w:bCs w:val="0"/>
+          <w:sz w:val="22"/>
+          <w:szCs w:val="22"/>
+        </w:rPr>
+        <w:t>Coffee</w:t>
+      </w:r>
+      <w:r>
+        <w:rPr>
+          <w:b w:val="0"/>
+          <w:bCs w:val="0"/>
+          <w:sz w:val="22"/>
+          <w:szCs w:val="22"/>
+        </w:rPr>
+        <w:t xml:space="preserve"> object: </w:t>
       </w:r>
       <w:r>
         <w:rPr>
@@ -545,6 +1126,923 @@
     </w:sectPr>
   </w:body>
 </w:document>
+</file>
+
+<file path=word/numbering.xml><?xml version="1.0" encoding="utf-8"?>
+<w:numbering xmlns:w="http://schemas.openxmlformats.org/wordprocessingml/2006/main">
+  <w:abstractNum xmlns:w="http://schemas.openxmlformats.org/wordprocessingml/2006/main" w:abstractNumId="8">
+    <w:multiLevelType xmlns:w="http://schemas.openxmlformats.org/wordprocessingml/2006/main" w:val="hybridMultilevel"/>
+    <w:lvl xmlns:w="http://schemas.openxmlformats.org/wordprocessingml/2006/main" w:ilvl="0">
+      <w:start w:val="1"/>
+      <w:numFmt w:val="bullet"/>
+      <w:lvlText w:val=""/>
+      <w:lvlJc w:val="left"/>
+      <w:pPr>
+        <w:ind w:left="720" w:hanging="360"/>
+      </w:pPr>
+      <w:rPr>
+        <w:rFonts w:hint="default" w:ascii="Symbol" w:hAnsi="Symbol"/>
+      </w:rPr>
+    </w:lvl>
+    <w:lvl xmlns:w="http://schemas.openxmlformats.org/wordprocessingml/2006/main" w:ilvl="1">
+      <w:start w:val="1"/>
+      <w:numFmt w:val="bullet"/>
+      <w:lvlText w:val="o"/>
+      <w:lvlJc w:val="left"/>
+      <w:pPr>
+        <w:ind w:left="1440" w:hanging="360"/>
+      </w:pPr>
+      <w:rPr>
+        <w:rFonts w:hint="default" w:ascii="Courier New" w:hAnsi="Courier New"/>
+      </w:rPr>
+    </w:lvl>
+    <w:lvl xmlns:w="http://schemas.openxmlformats.org/wordprocessingml/2006/main" w:ilvl="2">
+      <w:start w:val="1"/>
+      <w:numFmt w:val="bullet"/>
+      <w:lvlText w:val=""/>
+      <w:lvlJc w:val="left"/>
+      <w:pPr>
+        <w:ind w:left="2160" w:hanging="360"/>
+      </w:pPr>
+      <w:rPr>
+        <w:rFonts w:hint="default" w:ascii="Wingdings" w:hAnsi="Wingdings"/>
+      </w:rPr>
+    </w:lvl>
+    <w:lvl xmlns:w="http://schemas.openxmlformats.org/wordprocessingml/2006/main" w:ilvl="3">
+      <w:start w:val="1"/>
+      <w:numFmt w:val="bullet"/>
+      <w:lvlText w:val=""/>
+      <w:lvlJc w:val="left"/>
+      <w:pPr>
+        <w:ind w:left="2880" w:hanging="360"/>
+      </w:pPr>
+      <w:rPr>
+        <w:rFonts w:hint="default" w:ascii="Symbol" w:hAnsi="Symbol"/>
+      </w:rPr>
+    </w:lvl>
+    <w:lvl xmlns:w="http://schemas.openxmlformats.org/wordprocessingml/2006/main" w:ilvl="4">
+      <w:start w:val="1"/>
+      <w:numFmt w:val="bullet"/>
+      <w:lvlText w:val="o"/>
+      <w:lvlJc w:val="left"/>
+      <w:pPr>
+        <w:ind w:left="3600" w:hanging="360"/>
+      </w:pPr>
+      <w:rPr>
+        <w:rFonts w:hint="default" w:ascii="Courier New" w:hAnsi="Courier New"/>
+      </w:rPr>
+    </w:lvl>
+    <w:lvl xmlns:w="http://schemas.openxmlformats.org/wordprocessingml/2006/main" w:ilvl="5">
+      <w:start w:val="1"/>
+      <w:numFmt w:val="bullet"/>
+      <w:lvlText w:val=""/>
+      <w:lvlJc w:val="left"/>
+      <w:pPr>
+        <w:ind w:left="4320" w:hanging="360"/>
+      </w:pPr>
+      <w:rPr>
+        <w:rFonts w:hint="default" w:ascii="Wingdings" w:hAnsi="Wingdings"/>
+      </w:rPr>
+    </w:lvl>
+    <w:lvl xmlns:w="http://schemas.openxmlformats.org/wordprocessingml/2006/main" w:ilvl="6">
+      <w:start w:val="1"/>
+      <w:numFmt w:val="bullet"/>
+      <w:lvlText w:val=""/>
+      <w:lvlJc w:val="left"/>
+      <w:pPr>
+        <w:ind w:left="5040" w:hanging="360"/>
+      </w:pPr>
+      <w:rPr>
+        <w:rFonts w:hint="default" w:ascii="Symbol" w:hAnsi="Symbol"/>
+      </w:rPr>
+    </w:lvl>
+    <w:lvl xmlns:w="http://schemas.openxmlformats.org/wordprocessingml/2006/main" w:ilvl="7">
+      <w:start w:val="1"/>
+      <w:numFmt w:val="bullet"/>
+      <w:lvlText w:val="o"/>
+      <w:lvlJc w:val="left"/>
+      <w:pPr>
+        <w:ind w:left="5760" w:hanging="360"/>
+      </w:pPr>
+      <w:rPr>
+        <w:rFonts w:hint="default" w:ascii="Courier New" w:hAnsi="Courier New"/>
+      </w:rPr>
+    </w:lvl>
+    <w:lvl xmlns:w="http://schemas.openxmlformats.org/wordprocessingml/2006/main" w:ilvl="8">
+      <w:start w:val="1"/>
+      <w:numFmt w:val="bullet"/>
+      <w:lvlText w:val=""/>
+      <w:lvlJc w:val="left"/>
+      <w:pPr>
+        <w:ind w:left="6480" w:hanging="360"/>
+      </w:pPr>
+      <w:rPr>
+        <w:rFonts w:hint="default" w:ascii="Wingdings" w:hAnsi="Wingdings"/>
+      </w:rPr>
+    </w:lvl>
+  </w:abstractNum>
+  <w:abstractNum xmlns:w="http://schemas.openxmlformats.org/wordprocessingml/2006/main" w:abstractNumId="7">
+    <w:multiLevelType xmlns:w="http://schemas.openxmlformats.org/wordprocessingml/2006/main" w:val="hybridMultilevel"/>
+    <w:lvl xmlns:w="http://schemas.openxmlformats.org/wordprocessingml/2006/main" w:ilvl="0">
+      <w:start w:val="1"/>
+      <w:numFmt w:val="bullet"/>
+      <w:lvlText w:val=""/>
+      <w:lvlJc w:val="left"/>
+      <w:pPr>
+        <w:ind w:left="720" w:hanging="360"/>
+      </w:pPr>
+      <w:rPr>
+        <w:rFonts w:hint="default" w:ascii="Symbol" w:hAnsi="Symbol"/>
+      </w:rPr>
+    </w:lvl>
+    <w:lvl xmlns:w="http://schemas.openxmlformats.org/wordprocessingml/2006/main" w:ilvl="1">
+      <w:start w:val="1"/>
+      <w:numFmt w:val="bullet"/>
+      <w:lvlText w:val="o"/>
+      <w:lvlJc w:val="left"/>
+      <w:pPr>
+        <w:ind w:left="1440" w:hanging="360"/>
+      </w:pPr>
+      <w:rPr>
+        <w:rFonts w:hint="default" w:ascii="Courier New" w:hAnsi="Courier New"/>
+      </w:rPr>
+    </w:lvl>
+    <w:lvl xmlns:w="http://schemas.openxmlformats.org/wordprocessingml/2006/main" w:ilvl="2">
+      <w:start w:val="1"/>
+      <w:numFmt w:val="bullet"/>
+      <w:lvlText w:val=""/>
+      <w:lvlJc w:val="left"/>
+      <w:pPr>
+        <w:ind w:left="2160" w:hanging="360"/>
+      </w:pPr>
+      <w:rPr>
+        <w:rFonts w:hint="default" w:ascii="Wingdings" w:hAnsi="Wingdings"/>
+      </w:rPr>
+    </w:lvl>
+    <w:lvl xmlns:w="http://schemas.openxmlformats.org/wordprocessingml/2006/main" w:ilvl="3">
+      <w:start w:val="1"/>
+      <w:numFmt w:val="bullet"/>
+      <w:lvlText w:val=""/>
+      <w:lvlJc w:val="left"/>
+      <w:pPr>
+        <w:ind w:left="2880" w:hanging="360"/>
+      </w:pPr>
+      <w:rPr>
+        <w:rFonts w:hint="default" w:ascii="Symbol" w:hAnsi="Symbol"/>
+      </w:rPr>
+    </w:lvl>
+    <w:lvl xmlns:w="http://schemas.openxmlformats.org/wordprocessingml/2006/main" w:ilvl="4">
+      <w:start w:val="1"/>
+      <w:numFmt w:val="bullet"/>
+      <w:lvlText w:val="o"/>
+      <w:lvlJc w:val="left"/>
+      <w:pPr>
+        <w:ind w:left="3600" w:hanging="360"/>
+      </w:pPr>
+      <w:rPr>
+        <w:rFonts w:hint="default" w:ascii="Courier New" w:hAnsi="Courier New"/>
+      </w:rPr>
+    </w:lvl>
+    <w:lvl xmlns:w="http://schemas.openxmlformats.org/wordprocessingml/2006/main" w:ilvl="5">
+      <w:start w:val="1"/>
+      <w:numFmt w:val="bullet"/>
+      <w:lvlText w:val=""/>
+      <w:lvlJc w:val="left"/>
+      <w:pPr>
+        <w:ind w:left="4320" w:hanging="360"/>
+      </w:pPr>
+      <w:rPr>
+        <w:rFonts w:hint="default" w:ascii="Wingdings" w:hAnsi="Wingdings"/>
+      </w:rPr>
+    </w:lvl>
+    <w:lvl xmlns:w="http://schemas.openxmlformats.org/wordprocessingml/2006/main" w:ilvl="6">
+      <w:start w:val="1"/>
+      <w:numFmt w:val="bullet"/>
+      <w:lvlText w:val=""/>
+      <w:lvlJc w:val="left"/>
+      <w:pPr>
+        <w:ind w:left="5040" w:hanging="360"/>
+      </w:pPr>
+      <w:rPr>
+        <w:rFonts w:hint="default" w:ascii="Symbol" w:hAnsi="Symbol"/>
+      </w:rPr>
+    </w:lvl>
+    <w:lvl xmlns:w="http://schemas.openxmlformats.org/wordprocessingml/2006/main" w:ilvl="7">
+      <w:start w:val="1"/>
+      <w:numFmt w:val="bullet"/>
+      <w:lvlText w:val="o"/>
+      <w:lvlJc w:val="left"/>
+      <w:pPr>
+        <w:ind w:left="5760" w:hanging="360"/>
+      </w:pPr>
+      <w:rPr>
+        <w:rFonts w:hint="default" w:ascii="Courier New" w:hAnsi="Courier New"/>
+      </w:rPr>
+    </w:lvl>
+    <w:lvl xmlns:w="http://schemas.openxmlformats.org/wordprocessingml/2006/main" w:ilvl="8">
+      <w:start w:val="1"/>
+      <w:numFmt w:val="bullet"/>
+      <w:lvlText w:val=""/>
+      <w:lvlJc w:val="left"/>
+      <w:pPr>
+        <w:ind w:left="6480" w:hanging="360"/>
+      </w:pPr>
+      <w:rPr>
+        <w:rFonts w:hint="default" w:ascii="Wingdings" w:hAnsi="Wingdings"/>
+      </w:rPr>
+    </w:lvl>
+  </w:abstractNum>
+  <w:abstractNum xmlns:w="http://schemas.openxmlformats.org/wordprocessingml/2006/main" w:abstractNumId="6">
+    <w:multiLevelType xmlns:w="http://schemas.openxmlformats.org/wordprocessingml/2006/main" w:val="hybridMultilevel"/>
+    <w:lvl xmlns:w="http://schemas.openxmlformats.org/wordprocessingml/2006/main" w:ilvl="0">
+      <w:start w:val="1"/>
+      <w:numFmt w:val="bullet"/>
+      <w:lvlText w:val=""/>
+      <w:lvlJc w:val="left"/>
+      <w:pPr>
+        <w:ind w:left="720" w:hanging="360"/>
+      </w:pPr>
+      <w:rPr>
+        <w:rFonts w:hint="default" w:ascii="Symbol" w:hAnsi="Symbol"/>
+      </w:rPr>
+    </w:lvl>
+    <w:lvl xmlns:w="http://schemas.openxmlformats.org/wordprocessingml/2006/main" w:ilvl="1">
+      <w:start w:val="1"/>
+      <w:numFmt w:val="bullet"/>
+      <w:lvlText w:val="o"/>
+      <w:lvlJc w:val="left"/>
+      <w:pPr>
+        <w:ind w:left="1440" w:hanging="360"/>
+      </w:pPr>
+      <w:rPr>
+        <w:rFonts w:hint="default" w:ascii="Courier New" w:hAnsi="Courier New"/>
+      </w:rPr>
+    </w:lvl>
+    <w:lvl xmlns:w="http://schemas.openxmlformats.org/wordprocessingml/2006/main" w:ilvl="2">
+      <w:start w:val="1"/>
+      <w:numFmt w:val="bullet"/>
+      <w:lvlText w:val=""/>
+      <w:lvlJc w:val="left"/>
+      <w:pPr>
+        <w:ind w:left="2160" w:hanging="360"/>
+      </w:pPr>
+      <w:rPr>
+        <w:rFonts w:hint="default" w:ascii="Wingdings" w:hAnsi="Wingdings"/>
+      </w:rPr>
+    </w:lvl>
+    <w:lvl xmlns:w="http://schemas.openxmlformats.org/wordprocessingml/2006/main" w:ilvl="3">
+      <w:start w:val="1"/>
+      <w:numFmt w:val="bullet"/>
+      <w:lvlText w:val=""/>
+      <w:lvlJc w:val="left"/>
+      <w:pPr>
+        <w:ind w:left="2880" w:hanging="360"/>
+      </w:pPr>
+      <w:rPr>
+        <w:rFonts w:hint="default" w:ascii="Symbol" w:hAnsi="Symbol"/>
+      </w:rPr>
+    </w:lvl>
+    <w:lvl xmlns:w="http://schemas.openxmlformats.org/wordprocessingml/2006/main" w:ilvl="4">
+      <w:start w:val="1"/>
+      <w:numFmt w:val="bullet"/>
+      <w:lvlText w:val="o"/>
+      <w:lvlJc w:val="left"/>
+      <w:pPr>
+        <w:ind w:left="3600" w:hanging="360"/>
+      </w:pPr>
+      <w:rPr>
+        <w:rFonts w:hint="default" w:ascii="Courier New" w:hAnsi="Courier New"/>
+      </w:rPr>
+    </w:lvl>
+    <w:lvl xmlns:w="http://schemas.openxmlformats.org/wordprocessingml/2006/main" w:ilvl="5">
+      <w:start w:val="1"/>
+      <w:numFmt w:val="bullet"/>
+      <w:lvlText w:val=""/>
+      <w:lvlJc w:val="left"/>
+      <w:pPr>
+        <w:ind w:left="4320" w:hanging="360"/>
+      </w:pPr>
+      <w:rPr>
+        <w:rFonts w:hint="default" w:ascii="Wingdings" w:hAnsi="Wingdings"/>
+      </w:rPr>
+    </w:lvl>
+    <w:lvl xmlns:w="http://schemas.openxmlformats.org/wordprocessingml/2006/main" w:ilvl="6">
+      <w:start w:val="1"/>
+      <w:numFmt w:val="bullet"/>
+      <w:lvlText w:val=""/>
+      <w:lvlJc w:val="left"/>
+      <w:pPr>
+        <w:ind w:left="5040" w:hanging="360"/>
+      </w:pPr>
+      <w:rPr>
+        <w:rFonts w:hint="default" w:ascii="Symbol" w:hAnsi="Symbol"/>
+      </w:rPr>
+    </w:lvl>
+    <w:lvl xmlns:w="http://schemas.openxmlformats.org/wordprocessingml/2006/main" w:ilvl="7">
+      <w:start w:val="1"/>
+      <w:numFmt w:val="bullet"/>
+      <w:lvlText w:val="o"/>
+      <w:lvlJc w:val="left"/>
+      <w:pPr>
+        <w:ind w:left="5760" w:hanging="360"/>
+      </w:pPr>
+      <w:rPr>
+        <w:rFonts w:hint="default" w:ascii="Courier New" w:hAnsi="Courier New"/>
+      </w:rPr>
+    </w:lvl>
+    <w:lvl xmlns:w="http://schemas.openxmlformats.org/wordprocessingml/2006/main" w:ilvl="8">
+      <w:start w:val="1"/>
+      <w:numFmt w:val="bullet"/>
+      <w:lvlText w:val=""/>
+      <w:lvlJc w:val="left"/>
+      <w:pPr>
+        <w:ind w:left="6480" w:hanging="360"/>
+      </w:pPr>
+      <w:rPr>
+        <w:rFonts w:hint="default" w:ascii="Wingdings" w:hAnsi="Wingdings"/>
+      </w:rPr>
+    </w:lvl>
+  </w:abstractNum>
+  <w:abstractNum xmlns:w="http://schemas.openxmlformats.org/wordprocessingml/2006/main" w:abstractNumId="5">
+    <w:multiLevelType xmlns:w="http://schemas.openxmlformats.org/wordprocessingml/2006/main" w:val="hybridMultilevel"/>
+    <w:lvl xmlns:w="http://schemas.openxmlformats.org/wordprocessingml/2006/main" w:ilvl="0">
+      <w:start w:val="1"/>
+      <w:numFmt w:val="bullet"/>
+      <w:lvlText w:val=""/>
+      <w:lvlJc w:val="left"/>
+      <w:pPr>
+        <w:ind w:left="720" w:hanging="360"/>
+      </w:pPr>
+      <w:rPr>
+        <w:rFonts w:hint="default" w:ascii="Symbol" w:hAnsi="Symbol"/>
+      </w:rPr>
+    </w:lvl>
+    <w:lvl xmlns:w="http://schemas.openxmlformats.org/wordprocessingml/2006/main" w:ilvl="1">
+      <w:start w:val="1"/>
+      <w:numFmt w:val="bullet"/>
+      <w:lvlText w:val="o"/>
+      <w:lvlJc w:val="left"/>
+      <w:pPr>
+        <w:ind w:left="1440" w:hanging="360"/>
+      </w:pPr>
+      <w:rPr>
+        <w:rFonts w:hint="default" w:ascii="Courier New" w:hAnsi="Courier New"/>
+      </w:rPr>
+    </w:lvl>
+    <w:lvl xmlns:w="http://schemas.openxmlformats.org/wordprocessingml/2006/main" w:ilvl="2">
+      <w:start w:val="1"/>
+      <w:numFmt w:val="bullet"/>
+      <w:lvlText w:val=""/>
+      <w:lvlJc w:val="left"/>
+      <w:pPr>
+        <w:ind w:left="2160" w:hanging="360"/>
+      </w:pPr>
+      <w:rPr>
+        <w:rFonts w:hint="default" w:ascii="Wingdings" w:hAnsi="Wingdings"/>
+      </w:rPr>
+    </w:lvl>
+    <w:lvl xmlns:w="http://schemas.openxmlformats.org/wordprocessingml/2006/main" w:ilvl="3">
+      <w:start w:val="1"/>
+      <w:numFmt w:val="bullet"/>
+      <w:lvlText w:val=""/>
+      <w:lvlJc w:val="left"/>
+      <w:pPr>
+        <w:ind w:left="2880" w:hanging="360"/>
+      </w:pPr>
+      <w:rPr>
+        <w:rFonts w:hint="default" w:ascii="Symbol" w:hAnsi="Symbol"/>
+      </w:rPr>
+    </w:lvl>
+    <w:lvl xmlns:w="http://schemas.openxmlformats.org/wordprocessingml/2006/main" w:ilvl="4">
+      <w:start w:val="1"/>
+      <w:numFmt w:val="bullet"/>
+      <w:lvlText w:val="o"/>
+      <w:lvlJc w:val="left"/>
+      <w:pPr>
+        <w:ind w:left="3600" w:hanging="360"/>
+      </w:pPr>
+      <w:rPr>
+        <w:rFonts w:hint="default" w:ascii="Courier New" w:hAnsi="Courier New"/>
+      </w:rPr>
+    </w:lvl>
+    <w:lvl xmlns:w="http://schemas.openxmlformats.org/wordprocessingml/2006/main" w:ilvl="5">
+      <w:start w:val="1"/>
+      <w:numFmt w:val="bullet"/>
+      <w:lvlText w:val=""/>
+      <w:lvlJc w:val="left"/>
+      <w:pPr>
+        <w:ind w:left="4320" w:hanging="360"/>
+      </w:pPr>
+      <w:rPr>
+        <w:rFonts w:hint="default" w:ascii="Wingdings" w:hAnsi="Wingdings"/>
+      </w:rPr>
+    </w:lvl>
+    <w:lvl xmlns:w="http://schemas.openxmlformats.org/wordprocessingml/2006/main" w:ilvl="6">
+      <w:start w:val="1"/>
+      <w:numFmt w:val="bullet"/>
+      <w:lvlText w:val=""/>
+      <w:lvlJc w:val="left"/>
+      <w:pPr>
+        <w:ind w:left="5040" w:hanging="360"/>
+      </w:pPr>
+      <w:rPr>
+        <w:rFonts w:hint="default" w:ascii="Symbol" w:hAnsi="Symbol"/>
+      </w:rPr>
+    </w:lvl>
+    <w:lvl xmlns:w="http://schemas.openxmlformats.org/wordprocessingml/2006/main" w:ilvl="7">
+      <w:start w:val="1"/>
+      <w:numFmt w:val="bullet"/>
+      <w:lvlText w:val="o"/>
+      <w:lvlJc w:val="left"/>
+      <w:pPr>
+        <w:ind w:left="5760" w:hanging="360"/>
+      </w:pPr>
+      <w:rPr>
+        <w:rFonts w:hint="default" w:ascii="Courier New" w:hAnsi="Courier New"/>
+      </w:rPr>
+    </w:lvl>
+    <w:lvl xmlns:w="http://schemas.openxmlformats.org/wordprocessingml/2006/main" w:ilvl="8">
+      <w:start w:val="1"/>
+      <w:numFmt w:val="bullet"/>
+      <w:lvlText w:val=""/>
+      <w:lvlJc w:val="left"/>
+      <w:pPr>
+        <w:ind w:left="6480" w:hanging="360"/>
+      </w:pPr>
+      <w:rPr>
+        <w:rFonts w:hint="default" w:ascii="Wingdings" w:hAnsi="Wingdings"/>
+      </w:rPr>
+    </w:lvl>
+  </w:abstractNum>
+  <w:abstractNum xmlns:w="http://schemas.openxmlformats.org/wordprocessingml/2006/main" w:abstractNumId="4">
+    <w:multiLevelType xmlns:w="http://schemas.openxmlformats.org/wordprocessingml/2006/main" w:val="hybridMultilevel"/>
+    <w:lvl xmlns:w="http://schemas.openxmlformats.org/wordprocessingml/2006/main" w:ilvl="0">
+      <w:start w:val="1"/>
+      <w:numFmt w:val="bullet"/>
+      <w:lvlText w:val=""/>
+      <w:lvlJc w:val="left"/>
+      <w:pPr>
+        <w:ind w:left="720" w:hanging="360"/>
+      </w:pPr>
+      <w:rPr>
+        <w:rFonts w:hint="default" w:ascii="Symbol" w:hAnsi="Symbol"/>
+      </w:rPr>
+    </w:lvl>
+    <w:lvl xmlns:w="http://schemas.openxmlformats.org/wordprocessingml/2006/main" w:ilvl="1">
+      <w:start w:val="1"/>
+      <w:numFmt w:val="bullet"/>
+      <w:lvlText w:val="o"/>
+      <w:lvlJc w:val="left"/>
+      <w:pPr>
+        <w:ind w:left="1440" w:hanging="360"/>
+      </w:pPr>
+      <w:rPr>
+        <w:rFonts w:hint="default" w:ascii="Courier New" w:hAnsi="Courier New"/>
+      </w:rPr>
+    </w:lvl>
+    <w:lvl xmlns:w="http://schemas.openxmlformats.org/wordprocessingml/2006/main" w:ilvl="2">
+      <w:start w:val="1"/>
+      <w:numFmt w:val="bullet"/>
+      <w:lvlText w:val=""/>
+      <w:lvlJc w:val="left"/>
+      <w:pPr>
+        <w:ind w:left="2160" w:hanging="360"/>
+      </w:pPr>
+      <w:rPr>
+        <w:rFonts w:hint="default" w:ascii="Wingdings" w:hAnsi="Wingdings"/>
+      </w:rPr>
+    </w:lvl>
+    <w:lvl xmlns:w="http://schemas.openxmlformats.org/wordprocessingml/2006/main" w:ilvl="3">
+      <w:start w:val="1"/>
+      <w:numFmt w:val="bullet"/>
+      <w:lvlText w:val=""/>
+      <w:lvlJc w:val="left"/>
+      <w:pPr>
+        <w:ind w:left="2880" w:hanging="360"/>
+      </w:pPr>
+      <w:rPr>
+        <w:rFonts w:hint="default" w:ascii="Symbol" w:hAnsi="Symbol"/>
+      </w:rPr>
+    </w:lvl>
+    <w:lvl xmlns:w="http://schemas.openxmlformats.org/wordprocessingml/2006/main" w:ilvl="4">
+      <w:start w:val="1"/>
+      <w:numFmt w:val="bullet"/>
+      <w:lvlText w:val="o"/>
+      <w:lvlJc w:val="left"/>
+      <w:pPr>
+        <w:ind w:left="3600" w:hanging="360"/>
+      </w:pPr>
+      <w:rPr>
+        <w:rFonts w:hint="default" w:ascii="Courier New" w:hAnsi="Courier New"/>
+      </w:rPr>
+    </w:lvl>
+    <w:lvl xmlns:w="http://schemas.openxmlformats.org/wordprocessingml/2006/main" w:ilvl="5">
+      <w:start w:val="1"/>
+      <w:numFmt w:val="bullet"/>
+      <w:lvlText w:val=""/>
+      <w:lvlJc w:val="left"/>
+      <w:pPr>
+        <w:ind w:left="4320" w:hanging="360"/>
+      </w:pPr>
+      <w:rPr>
+        <w:rFonts w:hint="default" w:ascii="Wingdings" w:hAnsi="Wingdings"/>
+      </w:rPr>
+    </w:lvl>
+    <w:lvl xmlns:w="http://schemas.openxmlformats.org/wordprocessingml/2006/main" w:ilvl="6">
+      <w:start w:val="1"/>
+      <w:numFmt w:val="bullet"/>
+      <w:lvlText w:val=""/>
+      <w:lvlJc w:val="left"/>
+      <w:pPr>
+        <w:ind w:left="5040" w:hanging="360"/>
+      </w:pPr>
+      <w:rPr>
+        <w:rFonts w:hint="default" w:ascii="Symbol" w:hAnsi="Symbol"/>
+      </w:rPr>
+    </w:lvl>
+    <w:lvl xmlns:w="http://schemas.openxmlformats.org/wordprocessingml/2006/main" w:ilvl="7">
+      <w:start w:val="1"/>
+      <w:numFmt w:val="bullet"/>
+      <w:lvlText w:val="o"/>
+      <w:lvlJc w:val="left"/>
+      <w:pPr>
+        <w:ind w:left="5760" w:hanging="360"/>
+      </w:pPr>
+      <w:rPr>
+        <w:rFonts w:hint="default" w:ascii="Courier New" w:hAnsi="Courier New"/>
+      </w:rPr>
+    </w:lvl>
+    <w:lvl xmlns:w="http://schemas.openxmlformats.org/wordprocessingml/2006/main" w:ilvl="8">
+      <w:start w:val="1"/>
+      <w:numFmt w:val="bullet"/>
+      <w:lvlText w:val=""/>
+      <w:lvlJc w:val="left"/>
+      <w:pPr>
+        <w:ind w:left="6480" w:hanging="360"/>
+      </w:pPr>
+      <w:rPr>
+        <w:rFonts w:hint="default" w:ascii="Wingdings" w:hAnsi="Wingdings"/>
+      </w:rPr>
+    </w:lvl>
+  </w:abstractNum>
+  <w:abstractNum xmlns:w="http://schemas.openxmlformats.org/wordprocessingml/2006/main" w:abstractNumId="3">
+    <w:multiLevelType xmlns:w="http://schemas.openxmlformats.org/wordprocessingml/2006/main" w:val="hybridMultilevel"/>
+    <w:lvl xmlns:w="http://schemas.openxmlformats.org/wordprocessingml/2006/main" w:ilvl="0">
+      <w:start w:val="1"/>
+      <w:numFmt w:val="bullet"/>
+      <w:lvlText w:val=""/>
+      <w:lvlJc w:val="left"/>
+      <w:pPr>
+        <w:ind w:left="720" w:hanging="360"/>
+      </w:pPr>
+      <w:rPr>
+        <w:rFonts w:hint="default" w:ascii="Symbol" w:hAnsi="Symbol"/>
+      </w:rPr>
+    </w:lvl>
+    <w:lvl xmlns:w="http://schemas.openxmlformats.org/wordprocessingml/2006/main" w:ilvl="1">
+      <w:start w:val="1"/>
+      <w:numFmt w:val="bullet"/>
+      <w:lvlText w:val="o"/>
+      <w:lvlJc w:val="left"/>
+      <w:pPr>
+        <w:ind w:left="1440" w:hanging="360"/>
+      </w:pPr>
+      <w:rPr>
+        <w:rFonts w:hint="default" w:ascii="Courier New" w:hAnsi="Courier New"/>
+      </w:rPr>
+    </w:lvl>
+    <w:lvl xmlns:w="http://schemas.openxmlformats.org/wordprocessingml/2006/main" w:ilvl="2">
+      <w:start w:val="1"/>
+      <w:numFmt w:val="bullet"/>
+      <w:lvlText w:val=""/>
+      <w:lvlJc w:val="left"/>
+      <w:pPr>
+        <w:ind w:left="2160" w:hanging="360"/>
+      </w:pPr>
+      <w:rPr>
+        <w:rFonts w:hint="default" w:ascii="Wingdings" w:hAnsi="Wingdings"/>
+      </w:rPr>
+    </w:lvl>
+    <w:lvl xmlns:w="http://schemas.openxmlformats.org/wordprocessingml/2006/main" w:ilvl="3">
+      <w:start w:val="1"/>
+      <w:numFmt w:val="bullet"/>
+      <w:lvlText w:val=""/>
+      <w:lvlJc w:val="left"/>
+      <w:pPr>
+        <w:ind w:left="2880" w:hanging="360"/>
+      </w:pPr>
+      <w:rPr>
+        <w:rFonts w:hint="default" w:ascii="Symbol" w:hAnsi="Symbol"/>
+      </w:rPr>
+    </w:lvl>
+    <w:lvl xmlns:w="http://schemas.openxmlformats.org/wordprocessingml/2006/main" w:ilvl="4">
+      <w:start w:val="1"/>
+      <w:numFmt w:val="bullet"/>
+      <w:lvlText w:val="o"/>
+      <w:lvlJc w:val="left"/>
+      <w:pPr>
+        <w:ind w:left="3600" w:hanging="360"/>
+      </w:pPr>
+      <w:rPr>
+        <w:rFonts w:hint="default" w:ascii="Courier New" w:hAnsi="Courier New"/>
+      </w:rPr>
+    </w:lvl>
+    <w:lvl xmlns:w="http://schemas.openxmlformats.org/wordprocessingml/2006/main" w:ilvl="5">
+      <w:start w:val="1"/>
+      <w:numFmt w:val="bullet"/>
+      <w:lvlText w:val=""/>
+      <w:lvlJc w:val="left"/>
+      <w:pPr>
+        <w:ind w:left="4320" w:hanging="360"/>
+      </w:pPr>
+      <w:rPr>
+        <w:rFonts w:hint="default" w:ascii="Wingdings" w:hAnsi="Wingdings"/>
+      </w:rPr>
+    </w:lvl>
+    <w:lvl xmlns:w="http://schemas.openxmlformats.org/wordprocessingml/2006/main" w:ilvl="6">
+      <w:start w:val="1"/>
+      <w:numFmt w:val="bullet"/>
+      <w:lvlText w:val=""/>
+      <w:lvlJc w:val="left"/>
+      <w:pPr>
+        <w:ind w:left="5040" w:hanging="360"/>
+      </w:pPr>
+      <w:rPr>
+        <w:rFonts w:hint="default" w:ascii="Symbol" w:hAnsi="Symbol"/>
+      </w:rPr>
+    </w:lvl>
+    <w:lvl xmlns:w="http://schemas.openxmlformats.org/wordprocessingml/2006/main" w:ilvl="7">
+      <w:start w:val="1"/>
+      <w:numFmt w:val="bullet"/>
+      <w:lvlText w:val="o"/>
+      <w:lvlJc w:val="left"/>
+      <w:pPr>
+        <w:ind w:left="5760" w:hanging="360"/>
+      </w:pPr>
+      <w:rPr>
+        <w:rFonts w:hint="default" w:ascii="Courier New" w:hAnsi="Courier New"/>
+      </w:rPr>
+    </w:lvl>
+    <w:lvl xmlns:w="http://schemas.openxmlformats.org/wordprocessingml/2006/main" w:ilvl="8">
+      <w:start w:val="1"/>
+      <w:numFmt w:val="bullet"/>
+      <w:lvlText w:val=""/>
+      <w:lvlJc w:val="left"/>
+      <w:pPr>
+        <w:ind w:left="6480" w:hanging="360"/>
+      </w:pPr>
+      <w:rPr>
+        <w:rFonts w:hint="default" w:ascii="Wingdings" w:hAnsi="Wingdings"/>
+      </w:rPr>
+    </w:lvl>
+  </w:abstractNum>
+  <w:abstractNum xmlns:w="http://schemas.openxmlformats.org/wordprocessingml/2006/main" w:abstractNumId="2">
+    <w:multiLevelType xmlns:w="http://schemas.openxmlformats.org/wordprocessingml/2006/main" w:val="hybridMultilevel"/>
+    <w:lvl xmlns:w="http://schemas.openxmlformats.org/wordprocessingml/2006/main" w:ilvl="0">
+      <w:start w:val="1"/>
+      <w:numFmt w:val="bullet"/>
+      <w:lvlText w:val=""/>
+      <w:lvlJc w:val="left"/>
+      <w:pPr>
+        <w:ind w:left="720" w:hanging="360"/>
+      </w:pPr>
+      <w:rPr>
+        <w:rFonts w:hint="default" w:ascii="Symbol" w:hAnsi="Symbol"/>
+      </w:rPr>
+    </w:lvl>
+    <w:lvl xmlns:w="http://schemas.openxmlformats.org/wordprocessingml/2006/main" w:ilvl="1">
+      <w:start w:val="1"/>
+      <w:numFmt w:val="bullet"/>
+      <w:lvlText w:val="o"/>
+      <w:lvlJc w:val="left"/>
+      <w:pPr>
+        <w:ind w:left="1440" w:hanging="360"/>
+      </w:pPr>
+      <w:rPr>
+        <w:rFonts w:hint="default" w:ascii="Courier New" w:hAnsi="Courier New"/>
+      </w:rPr>
+    </w:lvl>
+    <w:lvl xmlns:w="http://schemas.openxmlformats.org/wordprocessingml/2006/main" w:ilvl="2">
+      <w:start w:val="1"/>
+      <w:numFmt w:val="bullet"/>
+      <w:lvlText w:val=""/>
+      <w:lvlJc w:val="left"/>
+      <w:pPr>
+        <w:ind w:left="2160" w:hanging="360"/>
+      </w:pPr>
+      <w:rPr>
+        <w:rFonts w:hint="default" w:ascii="Wingdings" w:hAnsi="Wingdings"/>
+      </w:rPr>
+    </w:lvl>
+    <w:lvl xmlns:w="http://schemas.openxmlformats.org/wordprocessingml/2006/main" w:ilvl="3">
+      <w:start w:val="1"/>
+      <w:numFmt w:val="bullet"/>
+      <w:lvlText w:val=""/>
+      <w:lvlJc w:val="left"/>
+      <w:pPr>
+        <w:ind w:left="2880" w:hanging="360"/>
+      </w:pPr>
+      <w:rPr>
+        <w:rFonts w:hint="default" w:ascii="Symbol" w:hAnsi="Symbol"/>
+      </w:rPr>
+    </w:lvl>
+    <w:lvl xmlns:w="http://schemas.openxmlformats.org/wordprocessingml/2006/main" w:ilvl="4">
+      <w:start w:val="1"/>
+      <w:numFmt w:val="bullet"/>
+      <w:lvlText w:val="o"/>
+      <w:lvlJc w:val="left"/>
+      <w:pPr>
+        <w:ind w:left="3600" w:hanging="360"/>
+      </w:pPr>
+      <w:rPr>
+        <w:rFonts w:hint="default" w:ascii="Courier New" w:hAnsi="Courier New"/>
+      </w:rPr>
+    </w:lvl>
+    <w:lvl xmlns:w="http://schemas.openxmlformats.org/wordprocessingml/2006/main" w:ilvl="5">
+      <w:start w:val="1"/>
+      <w:numFmt w:val="bullet"/>
+      <w:lvlText w:val=""/>
+      <w:lvlJc w:val="left"/>
+      <w:pPr>
+        <w:ind w:left="4320" w:hanging="360"/>
+      </w:pPr>
+      <w:rPr>
+        <w:rFonts w:hint="default" w:ascii="Wingdings" w:hAnsi="Wingdings"/>
+      </w:rPr>
+    </w:lvl>
+    <w:lvl xmlns:w="http://schemas.openxmlformats.org/wordprocessingml/2006/main" w:ilvl="6">
+      <w:start w:val="1"/>
+      <w:numFmt w:val="bullet"/>
+      <w:lvlText w:val=""/>
+      <w:lvlJc w:val="left"/>
+      <w:pPr>
+        <w:ind w:left="5040" w:hanging="360"/>
+      </w:pPr>
+      <w:rPr>
+        <w:rFonts w:hint="default" w:ascii="Symbol" w:hAnsi="Symbol"/>
+      </w:rPr>
+    </w:lvl>
+    <w:lvl xmlns:w="http://schemas.openxmlformats.org/wordprocessingml/2006/main" w:ilvl="7">
+      <w:start w:val="1"/>
+      <w:numFmt w:val="bullet"/>
+      <w:lvlText w:val="o"/>
+      <w:lvlJc w:val="left"/>
+      <w:pPr>
+        <w:ind w:left="5760" w:hanging="360"/>
+      </w:pPr>
+      <w:rPr>
+        <w:rFonts w:hint="default" w:ascii="Courier New" w:hAnsi="Courier New"/>
+      </w:rPr>
+    </w:lvl>
+    <w:lvl xmlns:w="http://schemas.openxmlformats.org/wordprocessingml/2006/main" w:ilvl="8">
+      <w:start w:val="1"/>
+      <w:numFmt w:val="bullet"/>
+      <w:lvlText w:val=""/>
+      <w:lvlJc w:val="left"/>
+      <w:pPr>
+        <w:ind w:left="6480" w:hanging="360"/>
+      </w:pPr>
+      <w:rPr>
+        <w:rFonts w:hint="default" w:ascii="Wingdings" w:hAnsi="Wingdings"/>
+      </w:rPr>
+    </w:lvl>
+  </w:abstractNum>
+  <w:abstractNum xmlns:w="http://schemas.openxmlformats.org/wordprocessingml/2006/main" w:abstractNumId="1">
+    <w:multiLevelType xmlns:w="http://schemas.openxmlformats.org/wordprocessingml/2006/main" w:val="hybridMultilevel"/>
+    <w:lvl xmlns:w="http://schemas.openxmlformats.org/wordprocessingml/2006/main" w:ilvl="0">
+      <w:start w:val="1"/>
+      <w:numFmt w:val="bullet"/>
+      <w:lvlText w:val=""/>
+      <w:lvlJc w:val="left"/>
+      <w:pPr>
+        <w:ind w:left="720" w:hanging="360"/>
+      </w:pPr>
+      <w:rPr>
+        <w:rFonts w:hint="default" w:ascii="Symbol" w:hAnsi="Symbol"/>
+      </w:rPr>
+    </w:lvl>
+    <w:lvl xmlns:w="http://schemas.openxmlformats.org/wordprocessingml/2006/main" w:ilvl="1">
+      <w:start w:val="1"/>
+      <w:numFmt w:val="bullet"/>
+      <w:lvlText w:val="o"/>
+      <w:lvlJc w:val="left"/>
+      <w:pPr>
+        <w:ind w:left="1440" w:hanging="360"/>
+      </w:pPr>
+      <w:rPr>
+        <w:rFonts w:hint="default" w:ascii="Courier New" w:hAnsi="Courier New"/>
+      </w:rPr>
+    </w:lvl>
+    <w:lvl xmlns:w="http://schemas.openxmlformats.org/wordprocessingml/2006/main" w:ilvl="2">
+      <w:start w:val="1"/>
+      <w:numFmt w:val="bullet"/>
+      <w:lvlText w:val=""/>
+      <w:lvlJc w:val="left"/>
+      <w:pPr>
+        <w:ind w:left="2160" w:hanging="360"/>
+      </w:pPr>
+      <w:rPr>
+        <w:rFonts w:hint="default" w:ascii="Wingdings" w:hAnsi="Wingdings"/>
+      </w:rPr>
+    </w:lvl>
+    <w:lvl xmlns:w="http://schemas.openxmlformats.org/wordprocessingml/2006/main" w:ilvl="3">
+      <w:start w:val="1"/>
+      <w:numFmt w:val="bullet"/>
+      <w:lvlText w:val=""/>
+      <w:lvlJc w:val="left"/>
+      <w:pPr>
+        <w:ind w:left="2880" w:hanging="360"/>
+      </w:pPr>
+      <w:rPr>
+        <w:rFonts w:hint="default" w:ascii="Symbol" w:hAnsi="Symbol"/>
+      </w:rPr>
+    </w:lvl>
+    <w:lvl xmlns:w="http://schemas.openxmlformats.org/wordprocessingml/2006/main" w:ilvl="4">
+      <w:start w:val="1"/>
+      <w:numFmt w:val="bullet"/>
+      <w:lvlText w:val="o"/>
+      <w:lvlJc w:val="left"/>
+      <w:pPr>
+        <w:ind w:left="3600" w:hanging="360"/>
+      </w:pPr>
+      <w:rPr>
+        <w:rFonts w:hint="default" w:ascii="Courier New" w:hAnsi="Courier New"/>
+      </w:rPr>
+    </w:lvl>
+    <w:lvl xmlns:w="http://schemas.openxmlformats.org/wordprocessingml/2006/main" w:ilvl="5">
+      <w:start w:val="1"/>
+      <w:numFmt w:val="bullet"/>
+      <w:lvlText w:val=""/>
+      <w:lvlJc w:val="left"/>
+      <w:pPr>
+        <w:ind w:left="4320" w:hanging="360"/>
+      </w:pPr>
+      <w:rPr>
+        <w:rFonts w:hint="default" w:ascii="Wingdings" w:hAnsi="Wingdings"/>
+      </w:rPr>
+    </w:lvl>
+    <w:lvl xmlns:w="http://schemas.openxmlformats.org/wordprocessingml/2006/main" w:ilvl="6">
+      <w:start w:val="1"/>
+      <w:numFmt w:val="bullet"/>
+      <w:lvlText w:val=""/>
+      <w:lvlJc w:val="left"/>
+      <w:pPr>
+        <w:ind w:left="5040" w:hanging="360"/>
+      </w:pPr>
+      <w:rPr>
+        <w:rFonts w:hint="default" w:ascii="Symbol" w:hAnsi="Symbol"/>
+      </w:rPr>
+    </w:lvl>
+    <w:lvl xmlns:w="http://schemas.openxmlformats.org/wordprocessingml/2006/main" w:ilvl="7">
+      <w:start w:val="1"/>
+      <w:numFmt w:val="bullet"/>
+      <w:lvlText w:val="o"/>
+      <w:lvlJc w:val="left"/>
+      <w:pPr>
+        <w:ind w:left="5760" w:hanging="360"/>
+      </w:pPr>
+      <w:rPr>
+        <w:rFonts w:hint="default" w:ascii="Courier New" w:hAnsi="Courier New"/>
+      </w:rPr>
+    </w:lvl>
+    <w:lvl xmlns:w="http://schemas.openxmlformats.org/wordprocessingml/2006/main" w:ilvl="8">
+      <w:start w:val="1"/>
+      <w:numFmt w:val="bullet"/>
+      <w:lvlText w:val=""/>
+      <w:lvlJc w:val="left"/>
+      <w:pPr>
+        <w:ind w:left="6480" w:hanging="360"/>
+      </w:pPr>
+      <w:rPr>
+        <w:rFonts w:hint="default" w:ascii="Wingdings" w:hAnsi="Wingdings"/>
+      </w:rPr>
+    </w:lvl>
+  </w:abstractNum>
+  <w:num w:numId="8">
+    <w:abstractNumId w:val="8"/>
+  </w:num>
+  <w:num w:numId="7">
+    <w:abstractNumId w:val="7"/>
+  </w:num>
+  <w:num w:numId="6">
+    <w:abstractNumId w:val="6"/>
+  </w:num>
+  <w:num w:numId="5">
+    <w:abstractNumId w:val="5"/>
+  </w:num>
+  <w:num w:numId="4">
+    <w:abstractNumId w:val="4"/>
+  </w:num>
+  <w:num w:numId="3">
+    <w:abstractNumId w:val="3"/>
+  </w:num>
+  <w:num w:numId="2">
+    <w:abstractNumId w:val="2"/>
+  </w:num>
+  <w:num w:numId="1">
+    <w:abstractNumId w:val="1"/>
+  </w:num>
+</w:numbering>
 </file>
 
 <file path=word/styles.xml><?xml version="1.0" encoding="utf-8"?>
@@ -968,6 +2466,16 @@
     <w:semiHidden/>
     <w:unhideWhenUsed/>
   </w:style>
+  <w:style xmlns:w14="http://schemas.microsoft.com/office/word/2010/wordml" xmlns:mc="http://schemas.openxmlformats.org/markup-compatibility/2006" xmlns:w="http://schemas.openxmlformats.org/wordprocessingml/2006/main" w:type="paragraph" w:styleId="ListParagraph" mc:Ignorable="w14">
+    <w:name xmlns:w="http://schemas.openxmlformats.org/wordprocessingml/2006/main" w:val="List Paragraph"/>
+    <w:basedOn xmlns:w="http://schemas.openxmlformats.org/wordprocessingml/2006/main" w:val="Normal"/>
+    <w:uiPriority xmlns:w="http://schemas.openxmlformats.org/wordprocessingml/2006/main" w:val="34"/>
+    <w:qFormat xmlns:w="http://schemas.openxmlformats.org/wordprocessingml/2006/main"/>
+    <w:pPr xmlns:w="http://schemas.openxmlformats.org/wordprocessingml/2006/main">
+      <w:ind xmlns:w="http://schemas.openxmlformats.org/wordprocessingml/2006/main" w:left="720"/>
+      <w:contextualSpacing xmlns:w="http://schemas.openxmlformats.org/wordprocessingml/2006/main"/>
+    </w:pPr>
+  </w:style>
 </w:styles>
 </file>
 

</xml_diff>